<commit_message>
Wrapping up the process part
</commit_message>
<xml_diff>
--- a/Step-by-Step Guide.docx
+++ b/Step-by-Step Guide.docx
@@ -40,7 +40,15 @@
         <w:t xml:space="preserve"> </w:t>
       </w:r>
       <w:r>
-        <w:t>Change the path in nginx.conf to where your new index.html lies.</w:t>
+        <w:t xml:space="preserve">Change the path in </w:t>
+      </w:r>
+      <w:proofErr w:type="spellStart"/>
+      <w:r>
+        <w:t>nginx.conf</w:t>
+      </w:r>
+      <w:proofErr w:type="spellEnd"/>
+      <w:r>
+        <w:t xml:space="preserve"> to where your new index.html lies.</w:t>
       </w:r>
     </w:p>
     <w:p>
@@ -81,10 +89,31 @@
         <w:t>p 3:</w:t>
       </w:r>
       <w:r>
-        <w:t xml:space="preserve"> Change the http local host address on app.js to “/api/</w:t>
-      </w:r>
-      <w:r>
-        <w:t>{your server name:movie_recommender}</w:t>
+        <w:t xml:space="preserve"> Change the http local host address on app.js to “/</w:t>
+      </w:r>
+      <w:proofErr w:type="spellStart"/>
+      <w:r>
+        <w:t>api</w:t>
+      </w:r>
+      <w:proofErr w:type="spellEnd"/>
+      <w:proofErr w:type="gramStart"/>
+      <w:r>
+        <w:t>/</w:t>
+      </w:r>
+      <w:r>
+        <w:t>{</w:t>
+      </w:r>
+      <w:proofErr w:type="gramEnd"/>
+      <w:r>
+        <w:t xml:space="preserve">your server </w:t>
+      </w:r>
+      <w:proofErr w:type="spellStart"/>
+      <w:r>
+        <w:t>name:movie_recommender</w:t>
+      </w:r>
+      <w:proofErr w:type="spellEnd"/>
+      <w:r>
+        <w:t>}</w:t>
       </w:r>
       <w:r>
         <w:t>”</w:t>
@@ -105,7 +134,15 @@
     <w:p>
       <w:r>
         <w:tab/>
-        <w:t>location /api/ {</w:t>
+        <w:t>location /</w:t>
+      </w:r>
+      <w:proofErr w:type="spellStart"/>
+      <w:r>
+        <w:t>api</w:t>
+      </w:r>
+      <w:proofErr w:type="spellEnd"/>
+      <w:r>
+        <w:t>/ {</w:t>
       </w:r>
     </w:p>
     <w:p>
@@ -114,7 +151,20 @@
       </w:r>
       <w:r>
         <w:tab/>
-        <w:t>rewrite ^/api(.*) $1 break;</w:t>
+        <w:t>rewrite ^/</w:t>
+      </w:r>
+      <w:proofErr w:type="spellStart"/>
+      <w:proofErr w:type="gramStart"/>
+      <w:r>
+        <w:t>api</w:t>
+      </w:r>
+      <w:proofErr w:type="spellEnd"/>
+      <w:r>
+        <w:t>(</w:t>
+      </w:r>
+      <w:proofErr w:type="gramEnd"/>
+      <w:r>
+        <w:t>.*) $1 break;</w:t>
       </w:r>
     </w:p>
     <w:p>
@@ -123,8 +173,20 @@
       </w:r>
       <w:r>
         <w:tab/>
-        <w:t>proxy_pass http://127.0.0.1:5000;</w:t>
-      </w:r>
+      </w:r>
+      <w:proofErr w:type="spellStart"/>
+      <w:r>
+        <w:t>proxy_pass</w:t>
+      </w:r>
+      <w:proofErr w:type="spellEnd"/>
+      <w:r>
+        <w:t xml:space="preserve"> </w:t>
+      </w:r>
+      <w:proofErr w:type="gramStart"/>
+      <w:r>
+        <w:t>http://127.0.0.1:5000;</w:t>
+      </w:r>
+      <w:proofErr w:type="gramEnd"/>
     </w:p>
     <w:p>
       <w:r>
@@ -156,7 +218,15 @@
     </w:p>
     <w:p>
       <w:r>
-        <w:t>“cd ..” – go one path back</w:t>
+        <w:t>“cd</w:t>
+      </w:r>
+      <w:proofErr w:type="gramStart"/>
+      <w:r>
+        <w:t xml:space="preserve"> ..</w:t>
+      </w:r>
+      <w:proofErr w:type="gramEnd"/>
+      <w:r>
+        <w:t>” – go one path back</w:t>
       </w:r>
     </w:p>
     <w:p>
@@ -213,19 +283,35 @@
         </w:rPr>
       </w:pPr>
       <w:r>
-        <w:t>ssh -i "</w:t>
+        <w:t>ssh -</w:t>
+      </w:r>
+      <w:proofErr w:type="spellStart"/>
+      <w:r>
+        <w:t>i</w:t>
+      </w:r>
+      <w:proofErr w:type="spellEnd"/>
+      <w:r>
+        <w:t xml:space="preserve"> "</w:t>
       </w:r>
       <w:r>
         <w:t>C:\Users\Mandula Thrimanne\.ssh</w:t>
       </w:r>
       <w:r>
-        <w:t>\fdc</w:t>
+        <w:t>\</w:t>
+      </w:r>
+      <w:proofErr w:type="spellStart"/>
+      <w:r>
+        <w:t>fdc</w:t>
       </w:r>
       <w:r>
         <w:t>New</w:t>
       </w:r>
       <w:r>
-        <w:t xml:space="preserve">.pem" </w:t>
+        <w:t>.pem</w:t>
+      </w:r>
+      <w:proofErr w:type="spellEnd"/>
+      <w:r>
+        <w:t xml:space="preserve">" </w:t>
       </w:r>
       <w:r>
         <w:rPr>
@@ -253,7 +339,15 @@
         <w:t xml:space="preserve">Ubuntu machine using </w:t>
       </w:r>
       <w:r>
-        <w:t xml:space="preserve">Public DNS and .pem file. </w:t>
+        <w:t>Public DNS and .</w:t>
+      </w:r>
+      <w:proofErr w:type="spellStart"/>
+      <w:r>
+        <w:t>pem</w:t>
+      </w:r>
+      <w:proofErr w:type="spellEnd"/>
+      <w:r>
+        <w:t xml:space="preserve"> file. </w:t>
       </w:r>
     </w:p>
     <w:p>
@@ -268,7 +362,15 @@
         <w:t xml:space="preserve">: </w:t>
       </w:r>
       <w:r>
-        <w:t>Copy your webiste files to the Ubuntu machine</w:t>
+        <w:t xml:space="preserve">Copy your </w:t>
+      </w:r>
+      <w:proofErr w:type="spellStart"/>
+      <w:r>
+        <w:t>webiste</w:t>
+      </w:r>
+      <w:proofErr w:type="spellEnd"/>
+      <w:r>
+        <w:t xml:space="preserve"> files to the Ubuntu machine</w:t>
       </w:r>
       <w:r>
         <w:t xml:space="preserve"> and check on Git Bash using ls to see if the file transfer worked</w:t>
@@ -317,7 +419,21 @@
         </w:numPr>
       </w:pPr>
       <w:r>
-        <w:t>To update any softwares in the Ubuntu: “sudo apt-get update”</w:t>
+        <w:t xml:space="preserve">To update any </w:t>
+      </w:r>
+      <w:r>
+        <w:t>software</w:t>
+      </w:r>
+      <w:r>
+        <w:t xml:space="preserve"> in the Ubuntu: “</w:t>
+      </w:r>
+      <w:proofErr w:type="spellStart"/>
+      <w:r>
+        <w:t>sudo</w:t>
+      </w:r>
+      <w:proofErr w:type="spellEnd"/>
+      <w:r>
+        <w:t xml:space="preserve"> apt-get update”</w:t>
       </w:r>
     </w:p>
     <w:p>
@@ -332,8 +448,13 @@
         <w:lastRenderedPageBreak/>
         <w:t>Check nginx status: “</w:t>
       </w:r>
-      <w:r>
-        <w:t>sudo service nginx status</w:t>
+      <w:proofErr w:type="spellStart"/>
+      <w:r>
+        <w:t>sudo</w:t>
+      </w:r>
+      <w:proofErr w:type="spellEnd"/>
+      <w:r>
+        <w:t xml:space="preserve"> service nginx status</w:t>
       </w:r>
       <w:r>
         <w:t>”</w:t>
@@ -351,7 +472,15 @@
         <w:t>Access the nginx file directory: “</w:t>
       </w:r>
       <w:r>
-        <w:t>cd /etc/nginx</w:t>
+        <w:t>cd /</w:t>
+      </w:r>
+      <w:proofErr w:type="spellStart"/>
+      <w:r>
+        <w:t>etc</w:t>
+      </w:r>
+      <w:proofErr w:type="spellEnd"/>
+      <w:r>
+        <w:t>/nginx</w:t>
       </w:r>
       <w:r>
         <w:t>”</w:t>
@@ -398,9 +527,19 @@
       <w:r>
         <w:t>Create a configuration file, add the below code, and name it appropriately “</w:t>
       </w:r>
-      <w:r>
-        <w:t>sudo nano mrs.conf</w:t>
-      </w:r>
+      <w:proofErr w:type="spellStart"/>
+      <w:r>
+        <w:t>sudo</w:t>
+      </w:r>
+      <w:proofErr w:type="spellEnd"/>
+      <w:r>
+        <w:t xml:space="preserve"> nano </w:t>
+      </w:r>
+      <w:proofErr w:type="spellStart"/>
+      <w:r>
+        <w:t>mrs.conf</w:t>
+      </w:r>
+      <w:proofErr w:type="spellEnd"/>
       <w:r>
         <w:t>”:</w:t>
       </w:r>
@@ -432,98 +571,225 @@
           <w:i/>
           <w:iCs/>
         </w:rPr>
-        <w:t xml:space="preserve">    listen 80;</w:t>
-      </w:r>
-    </w:p>
-    <w:p>
-      <w:pPr>
-        <w:rPr>
-          <w:i/>
-          <w:iCs/>
-        </w:rPr>
-      </w:pPr>
-      <w:r>
-        <w:rPr>
-          <w:i/>
-          <w:iCs/>
-        </w:rPr>
-        <w:t xml:space="preserve">        server_name nostalgicflix.net;</w:t>
-      </w:r>
-    </w:p>
-    <w:p>
-      <w:pPr>
-        <w:rPr>
-          <w:i/>
-          <w:iCs/>
-        </w:rPr>
-      </w:pPr>
-      <w:r>
-        <w:rPr>
-          <w:i/>
-          <w:iCs/>
-        </w:rPr>
-        <w:t xml:space="preserve">        root /home/ubuntu/movieRecommendationSystem;</w:t>
-      </w:r>
-    </w:p>
-    <w:p>
-      <w:pPr>
-        <w:rPr>
-          <w:i/>
-          <w:iCs/>
-        </w:rPr>
-      </w:pPr>
-      <w:r>
-        <w:rPr>
-          <w:i/>
-          <w:iCs/>
-        </w:rPr>
-        <w:t xml:space="preserve">        index index.html;</w:t>
-      </w:r>
-    </w:p>
-    <w:p>
-      <w:pPr>
-        <w:rPr>
-          <w:i/>
-          <w:iCs/>
-        </w:rPr>
-      </w:pPr>
-      <w:r>
-        <w:rPr>
-          <w:i/>
-          <w:iCs/>
-        </w:rPr>
-        <w:t xml:space="preserve">        location /api/ {</w:t>
-      </w:r>
-    </w:p>
-    <w:p>
-      <w:pPr>
-        <w:rPr>
-          <w:i/>
-          <w:iCs/>
-        </w:rPr>
-      </w:pPr>
-      <w:r>
-        <w:rPr>
-          <w:i/>
-          <w:iCs/>
-        </w:rPr>
-        <w:t xml:space="preserve">             rewrite ^/api(.*) $1 break;</w:t>
-      </w:r>
-    </w:p>
-    <w:p>
-      <w:pPr>
-        <w:rPr>
-          <w:i/>
-          <w:iCs/>
-        </w:rPr>
-      </w:pPr>
-      <w:r>
-        <w:rPr>
-          <w:i/>
-          <w:iCs/>
-        </w:rPr>
-        <w:t xml:space="preserve">             proxy_pass http://127.0.0.1:5000;</w:t>
-      </w:r>
+        <w:t xml:space="preserve">    listen </w:t>
+      </w:r>
+      <w:proofErr w:type="gramStart"/>
+      <w:r>
+        <w:rPr>
+          <w:i/>
+          <w:iCs/>
+        </w:rPr>
+        <w:t>80;</w:t>
+      </w:r>
+      <w:proofErr w:type="gramEnd"/>
+    </w:p>
+    <w:p>
+      <w:pPr>
+        <w:rPr>
+          <w:i/>
+          <w:iCs/>
+        </w:rPr>
+      </w:pPr>
+      <w:r>
+        <w:rPr>
+          <w:i/>
+          <w:iCs/>
+        </w:rPr>
+        <w:t xml:space="preserve">        </w:t>
+      </w:r>
+      <w:proofErr w:type="spellStart"/>
+      <w:r>
+        <w:rPr>
+          <w:i/>
+          <w:iCs/>
+        </w:rPr>
+        <w:t>server_name</w:t>
+      </w:r>
+      <w:proofErr w:type="spellEnd"/>
+      <w:r>
+        <w:rPr>
+          <w:i/>
+          <w:iCs/>
+        </w:rPr>
+        <w:t xml:space="preserve"> </w:t>
+      </w:r>
+      <w:proofErr w:type="gramStart"/>
+      <w:r>
+        <w:rPr>
+          <w:i/>
+          <w:iCs/>
+        </w:rPr>
+        <w:t>nostalgicflix.net;</w:t>
+      </w:r>
+      <w:proofErr w:type="gramEnd"/>
+    </w:p>
+    <w:p>
+      <w:pPr>
+        <w:rPr>
+          <w:i/>
+          <w:iCs/>
+        </w:rPr>
+      </w:pPr>
+      <w:r>
+        <w:rPr>
+          <w:i/>
+          <w:iCs/>
+        </w:rPr>
+        <w:t xml:space="preserve">        root /home/ubuntu/</w:t>
+      </w:r>
+      <w:proofErr w:type="spellStart"/>
+      <w:proofErr w:type="gramStart"/>
+      <w:r>
+        <w:rPr>
+          <w:i/>
+          <w:iCs/>
+        </w:rPr>
+        <w:t>movieRecommendationSystem</w:t>
+      </w:r>
+      <w:proofErr w:type="spellEnd"/>
+      <w:r>
+        <w:rPr>
+          <w:i/>
+          <w:iCs/>
+        </w:rPr>
+        <w:t>;</w:t>
+      </w:r>
+      <w:proofErr w:type="gramEnd"/>
+    </w:p>
+    <w:p>
+      <w:pPr>
+        <w:rPr>
+          <w:i/>
+          <w:iCs/>
+        </w:rPr>
+      </w:pPr>
+      <w:r>
+        <w:rPr>
+          <w:i/>
+          <w:iCs/>
+        </w:rPr>
+        <w:t xml:space="preserve">        index </w:t>
+      </w:r>
+      <w:proofErr w:type="gramStart"/>
+      <w:r>
+        <w:rPr>
+          <w:i/>
+          <w:iCs/>
+        </w:rPr>
+        <w:t>index.html;</w:t>
+      </w:r>
+      <w:proofErr w:type="gramEnd"/>
+    </w:p>
+    <w:p>
+      <w:pPr>
+        <w:rPr>
+          <w:i/>
+          <w:iCs/>
+        </w:rPr>
+      </w:pPr>
+      <w:r>
+        <w:rPr>
+          <w:i/>
+          <w:iCs/>
+        </w:rPr>
+        <w:t xml:space="preserve">        location /</w:t>
+      </w:r>
+      <w:proofErr w:type="spellStart"/>
+      <w:r>
+        <w:rPr>
+          <w:i/>
+          <w:iCs/>
+        </w:rPr>
+        <w:t>api</w:t>
+      </w:r>
+      <w:proofErr w:type="spellEnd"/>
+      <w:r>
+        <w:rPr>
+          <w:i/>
+          <w:iCs/>
+        </w:rPr>
+        <w:t>/ {</w:t>
+      </w:r>
+    </w:p>
+    <w:p>
+      <w:pPr>
+        <w:rPr>
+          <w:i/>
+          <w:iCs/>
+        </w:rPr>
+      </w:pPr>
+      <w:r>
+        <w:rPr>
+          <w:i/>
+          <w:iCs/>
+        </w:rPr>
+        <w:t xml:space="preserve">             rewrite ^/</w:t>
+      </w:r>
+      <w:proofErr w:type="spellStart"/>
+      <w:proofErr w:type="gramStart"/>
+      <w:r>
+        <w:rPr>
+          <w:i/>
+          <w:iCs/>
+        </w:rPr>
+        <w:t>api</w:t>
+      </w:r>
+      <w:proofErr w:type="spellEnd"/>
+      <w:r>
+        <w:rPr>
+          <w:i/>
+          <w:iCs/>
+        </w:rPr>
+        <w:t>(</w:t>
+      </w:r>
+      <w:proofErr w:type="gramEnd"/>
+      <w:r>
+        <w:rPr>
+          <w:i/>
+          <w:iCs/>
+        </w:rPr>
+        <w:t>.*) $1 break;</w:t>
+      </w:r>
+    </w:p>
+    <w:p>
+      <w:pPr>
+        <w:rPr>
+          <w:i/>
+          <w:iCs/>
+        </w:rPr>
+      </w:pPr>
+      <w:r>
+        <w:rPr>
+          <w:i/>
+          <w:iCs/>
+        </w:rPr>
+        <w:t xml:space="preserve">             </w:t>
+      </w:r>
+      <w:proofErr w:type="spellStart"/>
+      <w:r>
+        <w:rPr>
+          <w:i/>
+          <w:iCs/>
+        </w:rPr>
+        <w:t>proxy_pass</w:t>
+      </w:r>
+      <w:proofErr w:type="spellEnd"/>
+      <w:r>
+        <w:rPr>
+          <w:i/>
+          <w:iCs/>
+        </w:rPr>
+        <w:t xml:space="preserve"> </w:t>
+      </w:r>
+      <w:proofErr w:type="gramStart"/>
+      <w:r>
+        <w:rPr>
+          <w:i/>
+          <w:iCs/>
+        </w:rPr>
+        <w:t>http://127.0.0.1:5000;</w:t>
+      </w:r>
+      <w:proofErr w:type="gramEnd"/>
     </w:p>
     <w:p>
       <w:pPr>
@@ -568,7 +834,15 @@
         <w:t xml:space="preserve">Save and exit: </w:t>
       </w:r>
       <w:r>
-        <w:t xml:space="preserve">Press Clrl + x to exit. If already saved press q. </w:t>
+        <w:t xml:space="preserve">Press </w:t>
+      </w:r>
+      <w:proofErr w:type="spellStart"/>
+      <w:r>
+        <w:t>Clrl</w:t>
+      </w:r>
+      <w:proofErr w:type="spellEnd"/>
+      <w:r>
+        <w:t xml:space="preserve"> + x to exit. If already saved press q. </w:t>
       </w:r>
     </w:p>
     <w:p>
@@ -582,14 +856,43 @@
       <w:r>
         <w:t>Create a symbolic link: “</w:t>
       </w:r>
-      <w:r>
-        <w:t xml:space="preserve">sudo ln -s /etc/nginx/sites-available/mrs.conf </w:t>
+      <w:proofErr w:type="spellStart"/>
+      <w:r>
+        <w:t>sudo</w:t>
+      </w:r>
+      <w:proofErr w:type="spellEnd"/>
+      <w:r>
+        <w:t xml:space="preserve"> ln -s /</w:t>
+      </w:r>
+      <w:proofErr w:type="spellStart"/>
+      <w:r>
+        <w:t>etc</w:t>
+      </w:r>
+      <w:proofErr w:type="spellEnd"/>
+      <w:r>
+        <w:t>/nginx/sites-available/</w:t>
+      </w:r>
+      <w:proofErr w:type="spellStart"/>
+      <w:r>
+        <w:t>mrs.conf</w:t>
+      </w:r>
+      <w:proofErr w:type="spellEnd"/>
+      <w:r>
+        <w:t xml:space="preserve"> </w:t>
       </w:r>
       <w:r>
         <w:t xml:space="preserve">  </w:t>
       </w:r>
       <w:r>
-        <w:t>/etc/nginx/sites-enabled/</w:t>
+        <w:t>/</w:t>
+      </w:r>
+      <w:proofErr w:type="spellStart"/>
+      <w:r>
+        <w:t>etc</w:t>
+      </w:r>
+      <w:proofErr w:type="spellEnd"/>
+      <w:r>
+        <w:t>/nginx/sites-enabled/</w:t>
       </w:r>
       <w:r>
         <w:t>”</w:t>
@@ -607,7 +910,15 @@
         <w:t>Check if the symbolic links are properly connected: “</w:t>
       </w:r>
       <w:r>
-        <w:t>ls -l /etc/nginx/sites-enabled/</w:t>
+        <w:t>ls -l /</w:t>
+      </w:r>
+      <w:proofErr w:type="spellStart"/>
+      <w:r>
+        <w:t>etc</w:t>
+      </w:r>
+      <w:proofErr w:type="spellEnd"/>
+      <w:r>
+        <w:t>/nginx/sites-enabled/</w:t>
       </w:r>
       <w:r>
         <w:t>”</w:t>
@@ -627,7 +938,41 @@
     </w:p>
     <w:p>
       <w:r>
-        <w:t>“sudo chown -R ubuntu:ubuntu /home/ubuntu/movieRecommendationSystem”</w:t>
+        <w:t>“</w:t>
+      </w:r>
+      <w:proofErr w:type="spellStart"/>
+      <w:r>
+        <w:t>sudo</w:t>
+      </w:r>
+      <w:proofErr w:type="spellEnd"/>
+      <w:r>
+        <w:t xml:space="preserve"> </w:t>
+      </w:r>
+      <w:proofErr w:type="spellStart"/>
+      <w:r>
+        <w:t>chown</w:t>
+      </w:r>
+      <w:proofErr w:type="spellEnd"/>
+      <w:r>
+        <w:t xml:space="preserve"> -R </w:t>
+      </w:r>
+      <w:proofErr w:type="spellStart"/>
+      <w:proofErr w:type="gramStart"/>
+      <w:r>
+        <w:t>ubuntu:ubuntu</w:t>
+      </w:r>
+      <w:proofErr w:type="spellEnd"/>
+      <w:proofErr w:type="gramEnd"/>
+      <w:r>
+        <w:t xml:space="preserve"> /home/ubuntu/</w:t>
+      </w:r>
+      <w:proofErr w:type="spellStart"/>
+      <w:r>
+        <w:t>movieRecommendationSystem</w:t>
+      </w:r>
+      <w:proofErr w:type="spellEnd"/>
+      <w:r>
+        <w:t>”</w:t>
       </w:r>
     </w:p>
     <w:p>
@@ -641,8 +986,13 @@
       <w:r>
         <w:t xml:space="preserve">Check for syntax errors: </w:t>
       </w:r>
-      <w:r>
-        <w:t>sudo nginx -t</w:t>
+      <w:proofErr w:type="spellStart"/>
+      <w:r>
+        <w:t>sudo</w:t>
+      </w:r>
+      <w:proofErr w:type="spellEnd"/>
+      <w:r>
+        <w:t xml:space="preserve"> nginx -t</w:t>
       </w:r>
     </w:p>
     <w:p>
@@ -656,11 +1006,121 @@
       <w:r>
         <w:t xml:space="preserve">Restart nginx: </w:t>
       </w:r>
-      <w:r>
-        <w:t>sudo systemctl restart nginx</w:t>
+      <w:proofErr w:type="spellStart"/>
+      <w:r>
+        <w:t>sudo</w:t>
+      </w:r>
+      <w:proofErr w:type="spellEnd"/>
+      <w:r>
+        <w:t xml:space="preserve"> </w:t>
+      </w:r>
+      <w:proofErr w:type="spellStart"/>
+      <w:r>
+        <w:t>systemctl</w:t>
+      </w:r>
+      <w:proofErr w:type="spellEnd"/>
+      <w:r>
+        <w:t xml:space="preserve"> restart nginx</w:t>
       </w:r>
     </w:p>
     <w:p/>
+    <w:p/>
+    <w:p>
+      <w:pPr>
+        <w:rPr>
+          <w:b/>
+          <w:bCs/>
+          <w:i/>
+          <w:iCs/>
+          <w:color w:val="FF0000"/>
+        </w:rPr>
+      </w:pPr>
+      <w:r>
+        <w:rPr>
+          <w:b/>
+          <w:bCs/>
+          <w:i/>
+          <w:iCs/>
+          <w:color w:val="FF0000"/>
+        </w:rPr>
+        <w:t xml:space="preserve">How to remove a </w:t>
+      </w:r>
+      <w:r>
+        <w:rPr>
+          <w:b/>
+          <w:bCs/>
+          <w:i/>
+          <w:iCs/>
+          <w:color w:val="FF0000"/>
+        </w:rPr>
+        <w:t xml:space="preserve">conf file if accidentally created? </w:t>
+      </w:r>
+    </w:p>
+    <w:p>
+      <w:proofErr w:type="gramStart"/>
+      <w:r>
+        <w:t xml:space="preserve">“  </w:t>
+      </w:r>
+      <w:proofErr w:type="gramEnd"/>
+      <w:r>
+        <w:t xml:space="preserve">  </w:t>
+      </w:r>
+      <w:proofErr w:type="spellStart"/>
+      <w:r>
+        <w:t>sudo</w:t>
+      </w:r>
+      <w:proofErr w:type="spellEnd"/>
+      <w:r>
+        <w:t xml:space="preserve"> rm /</w:t>
+      </w:r>
+      <w:proofErr w:type="spellStart"/>
+      <w:r>
+        <w:t>etc</w:t>
+      </w:r>
+      <w:proofErr w:type="spellEnd"/>
+      <w:r>
+        <w:t>/nginx/sites-enabled/"”"</w:t>
+      </w:r>
+      <w:r>
+        <w:t xml:space="preserve">   ”</w:t>
+      </w:r>
+    </w:p>
+    <w:p>
+      <w:pPr>
+        <w:rPr>
+          <w:b/>
+          <w:bCs/>
+          <w:color w:val="4EA72E" w:themeColor="accent6"/>
+        </w:rPr>
+      </w:pPr>
+    </w:p>
+    <w:p>
+      <w:pPr>
+        <w:rPr>
+          <w:b/>
+          <w:bCs/>
+          <w:color w:val="4EA72E" w:themeColor="accent6"/>
+        </w:rPr>
+      </w:pPr>
+    </w:p>
+    <w:p>
+      <w:pPr>
+        <w:rPr>
+          <w:b/>
+          <w:bCs/>
+          <w:color w:val="4EA72E" w:themeColor="accent6"/>
+        </w:rPr>
+      </w:pPr>
+    </w:p>
+    <w:p>
+      <w:pPr>
+        <w:rPr>
+          <w:b/>
+          <w:bCs/>
+          <w:color w:val="4EA72E" w:themeColor="accent6"/>
+        </w:rPr>
+      </w:pPr>
+    </w:p>
     <w:p>
       <w:pPr>
         <w:rPr>
@@ -717,7 +1177,6 @@
           <w:sz w:val="24"/>
           <w:szCs w:val="24"/>
         </w:rPr>
-        <w:lastRenderedPageBreak/>
         <w:t xml:space="preserve">Hosting the </w:t>
       </w:r>
       <w:r>
@@ -774,8 +1233,13 @@
       </w:r>
     </w:p>
     <w:p>
-      <w:r>
-        <w:t>sudo pip</w:t>
+      <w:proofErr w:type="spellStart"/>
+      <w:r>
+        <w:t>sudo</w:t>
+      </w:r>
+      <w:proofErr w:type="spellEnd"/>
+      <w:r>
+        <w:t xml:space="preserve"> pip</w:t>
       </w:r>
       <w:r>
         <w:t>3</w:t>

</xml_diff>